<commit_message>
update links in the proposal
</commit_message>
<xml_diff>
--- a/template/docs/reports/Proposal_template.docx
+++ b/template/docs/reports/Proposal_template.docx
@@ -1016,25 +1016,7 @@
                 <w:sz w:val="22"/>
                 <w:szCs w:val="22"/>
               </w:rPr>
-              <w:t xml:space="preserve">The preliminary variables (columns in table) of this dataset </w:t>
-            </w:r>
-            <w:proofErr w:type="gramStart"/>
-            <w:r>
-              <w:rPr>
-                <w:i/>
-                <w:sz w:val="22"/>
-                <w:szCs w:val="22"/>
-              </w:rPr>
-              <w:t>are:</w:t>
-            </w:r>
-            <w:proofErr w:type="gramEnd"/>
-            <w:r>
-              <w:rPr>
-                <w:i/>
-                <w:sz w:val="22"/>
-                <w:szCs w:val="22"/>
-              </w:rPr>
-              <w:t xml:space="preserve"> id, location, waste category, weight in kg with .00 kg accuracy)</w:t>
+              <w:t>The preliminary variables (columns in table) of this dataset are: id, location, waste category, weight in kg with .00 kg accuracy)</w:t>
             </w:r>
           </w:p>
           <w:p>
@@ -1176,7 +1158,7 @@
             <w:szCs w:val="22"/>
             <w:u w:val="single"/>
           </w:rPr>
-          <w:t>Data management section of the GHE student Wiki</w:t>
+          <w:t>File management section of the GHE student Wiki</w:t>
         </w:r>
       </w:hyperlink>
       <w:r>
@@ -3142,28 +3124,28 @@
 </file>
 
 <file path=customXml/item1.xml><?xml version="1.0" encoding="utf-8"?>
+<b:Sources xmlns:b="http://schemas.openxmlformats.org/officeDocument/2006/bibliography" xmlns="http://schemas.openxmlformats.org/officeDocument/2006/bibliography" SelectedStyle="/APASixthEditionOfficeOnline.xsl" StyleName="APA" Version="6"/>
+</file>
+
+<file path=customXml/item2.xml><?xml version="1.0" encoding="utf-8"?>
 <go:gDocsCustomXmlDataStorage xmlns:go="http://customooxmlschemas.google.com/" xmlns:r="http://schemas.openxmlformats.org/officeDocument/2006/relationships" uri="GoogleDocsCustomDataVersion2">
   <go:docsCustomData xmlns:go="http://customooxmlschemas.google.com/" roundtripDataSignature="AMtx7mibsWh6dmiaQ3Fi+5rE32LemAafsw==">CgMxLjAaEgoBMBINCgsIB0IHEgVDYXJkbzIIaC5namRneHMyCWguMzBqMHpsbDIOaC4xaWdibDh0ZDgzZGQyDmgueXc2NzYyNGd3M2toMg5oLmV4enA3ZXoyYmFlNjIOaC42M2t6Y3A0azFlaXg4AHIhMUZCa2RGVEVZcGFjVXVDV1BKNjRTenUtSjBaYTR4N01W</go:docsCustomData>
 </go:gDocsCustomXmlDataStorage>
 </file>
 
-<file path=customXml/item2.xml><?xml version="1.0" encoding="utf-8"?>
-<b:Sources xmlns:b="http://schemas.openxmlformats.org/officeDocument/2006/bibliography" xmlns="http://schemas.openxmlformats.org/officeDocument/2006/bibliography" SelectedStyle="/APASixthEditionOfficeOnline.xsl" StyleName="APA" Version="6"/>
+<file path=customXml/itemProps1.xml><?xml version="1.0" encoding="utf-8"?>
+<ds:datastoreItem xmlns:ds="http://schemas.openxmlformats.org/officeDocument/2006/customXml" ds:itemID="{4D2A4E35-BBEE-3B49-8296-4DD91E7DA63E}">
+  <ds:schemaRefs>
+    <ds:schemaRef ds:uri="http://schemas.openxmlformats.org/officeDocument/2006/bibliography"/>
+  </ds:schemaRefs>
+</ds:datastoreItem>
 </file>
 
-<file path=customXml/itemProps1.xml><?xml version="1.0" encoding="utf-8"?>
+<file path=customXml/itemProps2.xml><?xml version="1.0" encoding="utf-8"?>
 <ds:datastoreItem xmlns:ds="http://schemas.openxmlformats.org/officeDocument/2006/customXml" ds:itemID="{11111111-1234-1234-1234-123412341234}">
   <ds:schemaRefs>
     <ds:schemaRef ds:uri="http://customooxmlschemas.google.com/"/>
     <ds:schemaRef ds:uri="http://schemas.openxmlformats.org/officeDocument/2006/relationships"/>
   </ds:schemaRefs>
 </ds:datastoreItem>
-</file>
-
-<file path=customXml/itemProps2.xml><?xml version="1.0" encoding="utf-8"?>
-<ds:datastoreItem xmlns:ds="http://schemas.openxmlformats.org/officeDocument/2006/customXml" ds:itemID="{4D2A4E35-BBEE-3B49-8296-4DD91E7DA63E}">
-  <ds:schemaRefs>
-    <ds:schemaRef ds:uri="http://schemas.openxmlformats.org/officeDocument/2006/bibliography"/>
-  </ds:schemaRefs>
-</ds:datastoreItem>
 </file>
</xml_diff>

<commit_message>
Updated links in project proposal file
</commit_message>
<xml_diff>
--- a/template/docs/reports/Proposal_template.docx
+++ b/template/docs/reports/Proposal_template.docx
@@ -487,7 +487,25 @@
             <w:szCs w:val="22"/>
             <w:u w:val="single"/>
           </w:rPr>
-          <w:t>templates</w:t>
+          <w:t>tem</w:t>
+        </w:r>
+        <w:r>
+          <w:rPr>
+            <w:color w:val="0563C1"/>
+            <w:sz w:val="22"/>
+            <w:szCs w:val="22"/>
+            <w:u w:val="single"/>
+          </w:rPr>
+          <w:t>p</w:t>
+        </w:r>
+        <w:r>
+          <w:rPr>
+            <w:color w:val="0563C1"/>
+            <w:sz w:val="22"/>
+            <w:szCs w:val="22"/>
+            <w:u w:val="single"/>
+          </w:rPr>
+          <w:t>lates</w:t>
         </w:r>
       </w:hyperlink>
       <w:r>
@@ -643,7 +661,49 @@
             <w:szCs w:val="22"/>
             <w:u w:val="single"/>
           </w:rPr>
-          <w:t>Data management section in GHE Student Wiki</w:t>
+          <w:t xml:space="preserve">Data source </w:t>
+        </w:r>
+        <w:proofErr w:type="gramStart"/>
+        <w:r>
+          <w:rPr>
+            <w:iCs/>
+            <w:color w:val="1155CC"/>
+            <w:sz w:val="22"/>
+            <w:szCs w:val="22"/>
+            <w:u w:val="single"/>
+          </w:rPr>
+          <w:t>types</w:t>
+        </w:r>
+        <w:proofErr w:type="gramEnd"/>
+        <w:r>
+          <w:rPr>
+            <w:iCs/>
+            <w:color w:val="1155CC"/>
+            <w:sz w:val="22"/>
+            <w:szCs w:val="22"/>
+            <w:u w:val="single"/>
+          </w:rPr>
+          <w:t xml:space="preserve"> section in GH</w:t>
+        </w:r>
+        <w:r>
+          <w:rPr>
+            <w:iCs/>
+            <w:color w:val="1155CC"/>
+            <w:sz w:val="22"/>
+            <w:szCs w:val="22"/>
+            <w:u w:val="single"/>
+          </w:rPr>
+          <w:t>E</w:t>
+        </w:r>
+        <w:r>
+          <w:rPr>
+            <w:iCs/>
+            <w:color w:val="1155CC"/>
+            <w:sz w:val="22"/>
+            <w:szCs w:val="22"/>
+            <w:u w:val="single"/>
+          </w:rPr>
+          <w:t xml:space="preserve"> Student Wiki</w:t>
         </w:r>
       </w:hyperlink>
       <w:r>
@@ -1176,7 +1236,52 @@
             <w:szCs w:val="22"/>
             <w:u w:val="single"/>
           </w:rPr>
-          <w:t>Data management section of the GHE student Wiki</w:t>
+          <w:t>File</w:t>
+        </w:r>
+        <w:r>
+          <w:rPr>
+            <w:color w:val="1155CC"/>
+            <w:sz w:val="22"/>
+            <w:szCs w:val="22"/>
+            <w:u w:val="single"/>
+          </w:rPr>
+          <w:t xml:space="preserve"> man</w:t>
+        </w:r>
+        <w:r>
+          <w:rPr>
+            <w:color w:val="1155CC"/>
+            <w:sz w:val="22"/>
+            <w:szCs w:val="22"/>
+            <w:u w:val="single"/>
+          </w:rPr>
+          <w:t>a</w:t>
+        </w:r>
+        <w:r>
+          <w:rPr>
+            <w:color w:val="1155CC"/>
+            <w:sz w:val="22"/>
+            <w:szCs w:val="22"/>
+            <w:u w:val="single"/>
+          </w:rPr>
+          <w:t>gement se</w:t>
+        </w:r>
+        <w:r>
+          <w:rPr>
+            <w:color w:val="1155CC"/>
+            <w:sz w:val="22"/>
+            <w:szCs w:val="22"/>
+            <w:u w:val="single"/>
+          </w:rPr>
+          <w:t>c</w:t>
+        </w:r>
+        <w:r>
+          <w:rPr>
+            <w:color w:val="1155CC"/>
+            <w:sz w:val="22"/>
+            <w:szCs w:val="22"/>
+            <w:u w:val="single"/>
+          </w:rPr>
+          <w:t>tion of the GHE student Wiki</w:t>
         </w:r>
       </w:hyperlink>
       <w:r>
@@ -3142,28 +3247,28 @@
 </file>
 
 <file path=customXml/item1.xml><?xml version="1.0" encoding="utf-8"?>
+<b:Sources xmlns:b="http://schemas.openxmlformats.org/officeDocument/2006/bibliography" xmlns="http://schemas.openxmlformats.org/officeDocument/2006/bibliography" SelectedStyle="/APASixthEditionOfficeOnline.xsl" StyleName="APA" Version="6"/>
+</file>
+
+<file path=customXml/item2.xml><?xml version="1.0" encoding="utf-8"?>
 <go:gDocsCustomXmlDataStorage xmlns:go="http://customooxmlschemas.google.com/" xmlns:r="http://schemas.openxmlformats.org/officeDocument/2006/relationships" uri="GoogleDocsCustomDataVersion2">
   <go:docsCustomData xmlns:go="http://customooxmlschemas.google.com/" roundtripDataSignature="AMtx7mibsWh6dmiaQ3Fi+5rE32LemAafsw==">CgMxLjAaEgoBMBINCgsIB0IHEgVDYXJkbzIIaC5namRneHMyCWguMzBqMHpsbDIOaC4xaWdibDh0ZDgzZGQyDmgueXc2NzYyNGd3M2toMg5oLmV4enA3ZXoyYmFlNjIOaC42M2t6Y3A0azFlaXg4AHIhMUZCa2RGVEVZcGFjVXVDV1BKNjRTenUtSjBaYTR4N01W</go:docsCustomData>
 </go:gDocsCustomXmlDataStorage>
 </file>
 
-<file path=customXml/item2.xml><?xml version="1.0" encoding="utf-8"?>
-<b:Sources xmlns:b="http://schemas.openxmlformats.org/officeDocument/2006/bibliography" xmlns="http://schemas.openxmlformats.org/officeDocument/2006/bibliography" SelectedStyle="/APASixthEditionOfficeOnline.xsl" StyleName="APA" Version="6"/>
+<file path=customXml/itemProps1.xml><?xml version="1.0" encoding="utf-8"?>
+<ds:datastoreItem xmlns:ds="http://schemas.openxmlformats.org/officeDocument/2006/customXml" ds:itemID="{4D2A4E35-BBEE-3B49-8296-4DD91E7DA63E}">
+  <ds:schemaRefs>
+    <ds:schemaRef ds:uri="http://schemas.openxmlformats.org/officeDocument/2006/bibliography"/>
+  </ds:schemaRefs>
+</ds:datastoreItem>
 </file>
 
-<file path=customXml/itemProps1.xml><?xml version="1.0" encoding="utf-8"?>
+<file path=customXml/itemProps2.xml><?xml version="1.0" encoding="utf-8"?>
 <ds:datastoreItem xmlns:ds="http://schemas.openxmlformats.org/officeDocument/2006/customXml" ds:itemID="{11111111-1234-1234-1234-123412341234}">
   <ds:schemaRefs>
     <ds:schemaRef ds:uri="http://customooxmlschemas.google.com/"/>
     <ds:schemaRef ds:uri="http://schemas.openxmlformats.org/officeDocument/2006/relationships"/>
   </ds:schemaRefs>
 </ds:datastoreItem>
-</file>
-
-<file path=customXml/itemProps2.xml><?xml version="1.0" encoding="utf-8"?>
-<ds:datastoreItem xmlns:ds="http://schemas.openxmlformats.org/officeDocument/2006/customXml" ds:itemID="{4D2A4E35-BBEE-3B49-8296-4DD91E7DA63E}">
-  <ds:schemaRefs>
-    <ds:schemaRef ds:uri="http://schemas.openxmlformats.org/officeDocument/2006/bibliography"/>
-  </ds:schemaRefs>
-</ds:datastoreItem>
 </file>
</xml_diff>